<commit_message>
refactor(physics/lab1.03): ♻️ edit lab1.03
</commit_message>
<xml_diff>
--- a/physics/lab1.03/docs/report.docx
+++ b/physics/lab1.03/docs/report.docx
@@ -20672,14 +20672,7 @@
             <w:rFonts w:ascii="Cambria Math" w:hAnsi="Cambria Math"/>
             <w:lang w:bidi="ru-RU"/>
           </w:rPr>
-          <m:t>=5</m:t>
-        </m:r>
-        <m:r>
-          <w:rPr>
-            <w:rFonts w:ascii="Cambria Math" w:hAnsi="Cambria Math"/>
-            <w:lang w:bidi="ru-RU"/>
-          </w:rPr>
-          <m:t>3</m:t>
+          <m:t>=53</m:t>
         </m:r>
         <m:r>
           <m:rPr>
@@ -20737,7 +20730,14 @@
             <w:rFonts w:ascii="Cambria Math" w:hAnsi="Cambria Math"/>
             <w:lang w:bidi="ru-RU"/>
           </w:rPr>
-          <m:t>=129</m:t>
+          <m:t>=1</m:t>
+        </m:r>
+        <m:r>
+          <w:rPr>
+            <w:rFonts w:ascii="Cambria Math" w:hAnsi="Cambria Math"/>
+            <w:lang w:bidi="ru-RU"/>
+          </w:rPr>
+          <m:t>30</m:t>
         </m:r>
         <m:r>
           <m:rPr>
@@ -20757,7 +20757,7 @@
             <w:rFonts w:ascii="Cambria Math" w:hAnsi="Cambria Math"/>
             <w:lang w:bidi="ru-RU"/>
           </w:rPr>
-          <m:t>1</m:t>
+          <m:t>0</m:t>
         </m:r>
       </m:oMath>
       <w:r>

</xml_diff>